<commit_message>
Added information about the packages used.
</commit_message>
<xml_diff>
--- a/Counsulting Report.docx
+++ b/Counsulting Report.docx
@@ -1,6 +1,6 @@
 
 <file path=word/document.xml><?xml version="1.0" encoding="utf-8"?>
-<w:document xmlns:wpc="http://schemas.microsoft.com/office/word/2010/wordprocessingCanvas" xmlns:cx="http://schemas.microsoft.com/office/drawing/2014/chartex" xmlns:cx1="http://schemas.microsoft.com/office/drawing/2015/9/8/chartex" xmlns:cx2="http://schemas.microsoft.com/office/drawing/2015/10/21/chartex" xmlns:cx3="http://schemas.microsoft.com/office/drawing/2016/5/9/chartex" xmlns:cx4="http://schemas.microsoft.com/office/drawing/2016/5/10/chartex" xmlns:cx5="http://schemas.microsoft.com/office/drawing/2016/5/11/chartex" xmlns:cx6="http://schemas.microsoft.com/office/drawing/2016/5/12/chartex" xmlns:cx7="http://schemas.microsoft.com/office/drawing/2016/5/13/chartex" xmlns:cx8="http://schemas.microsoft.com/office/drawing/2016/5/14/chartex" xmlns:mc="http://schemas.openxmlformats.org/markup-compatibility/2006" xmlns:aink="http://schemas.microsoft.com/office/drawing/2016/ink" xmlns:am3d="http://schemas.microsoft.com/office/drawing/2017/model3d" xmlns:o="urn:schemas-microsoft-com:office:office" xmlns:r="http://schemas.openxmlformats.org/officeDocument/2006/relationships" xmlns:m="http://schemas.openxmlformats.org/officeDocument/2006/math" xmlns:v="urn:schemas-microsoft-com:vml" xmlns:wp14="http://schemas.microsoft.com/office/word/2010/wordprocessingDrawing" xmlns:wp="http://schemas.openxmlformats.org/drawingml/2006/wordprocessingDrawing" xmlns:w10="urn:schemas-microsoft-com:office:word" xmlns:w="http://schemas.openxmlformats.org/wordprocessingml/2006/main" xmlns:w14="http://schemas.microsoft.com/office/word/2010/wordml" xmlns:w15="http://schemas.microsoft.com/office/word/2012/wordml" xmlns:w16cex="http://schemas.microsoft.com/office/word/2018/wordml/cex" xmlns:w16cid="http://schemas.microsoft.com/office/word/2016/wordml/cid" xmlns:w16="http://schemas.microsoft.com/office/word/2018/wordml" xmlns:w16sdtdh="http://schemas.microsoft.com/office/word/2020/wordml/sdtdatahash" xmlns:w16se="http://schemas.microsoft.com/office/word/2015/wordml/symex" xmlns:wpg="http://schemas.microsoft.com/office/word/2010/wordprocessingGroup" xmlns:wpi="http://schemas.microsoft.com/office/word/2010/wordprocessingInk" xmlns:wne="http://schemas.microsoft.com/office/word/2006/wordml" xmlns:wps="http://schemas.microsoft.com/office/word/2010/wordprocessingShape" mc:Ignorable="w14 w15 w16se w16cid w16 w16cex w16sdtdh wp14">
+<w:document xmlns:wpc="http://schemas.microsoft.com/office/word/2010/wordprocessingCanvas" xmlns:mc="http://schemas.openxmlformats.org/markup-compatibility/2006" xmlns:o="urn:schemas-microsoft-com:office:office" xmlns:r="http://schemas.openxmlformats.org/officeDocument/2006/relationships" xmlns:m="http://schemas.openxmlformats.org/officeDocument/2006/math" xmlns:v="urn:schemas-microsoft-com:vml" xmlns:wp14="http://schemas.microsoft.com/office/word/2010/wordprocessingDrawing" xmlns:wp="http://schemas.openxmlformats.org/drawingml/2006/wordprocessingDrawing" xmlns:w10="urn:schemas-microsoft-com:office:word" xmlns:w="http://schemas.openxmlformats.org/wordprocessingml/2006/main" xmlns:w14="http://schemas.microsoft.com/office/word/2010/wordml" xmlns:w15="http://schemas.microsoft.com/office/word/2012/wordml" xmlns:wpg="http://schemas.microsoft.com/office/word/2010/wordprocessingGroup" xmlns:wpi="http://schemas.microsoft.com/office/word/2010/wordprocessingInk" xmlns:wne="http://schemas.microsoft.com/office/word/2006/wordml" xmlns:wps="http://schemas.microsoft.com/office/word/2010/wordprocessingShape" mc:Ignorable="w14 w15 wp14">
   <w:body>
     <w:p>
       <w:pPr>
@@ -33,6 +33,12 @@
     </w:p>
     <w:sdt>
       <w:sdtPr>
+        <w:rPr>
+          <w:rFonts w:asciiTheme="minorHAnsi" w:eastAsiaTheme="minorHAnsi" w:hAnsiTheme="minorHAnsi" w:cstheme="minorBidi"/>
+          <w:color w:val="auto"/>
+          <w:sz w:val="22"/>
+          <w:szCs w:val="22"/>
+        </w:rPr>
         <w:id w:val="-268242500"/>
         <w:docPartObj>
           <w:docPartGallery w:val="Table of Contents"/>
@@ -41,13 +47,9 @@
       </w:sdtPr>
       <w:sdtEndPr>
         <w:rPr>
-          <w:rFonts w:asciiTheme="minorHAnsi" w:eastAsiaTheme="minorHAnsi" w:hAnsiTheme="minorHAnsi" w:cstheme="minorBidi"/>
           <w:b/>
           <w:bCs/>
           <w:noProof/>
-          <w:color w:val="auto"/>
-          <w:sz w:val="22"/>
-          <w:szCs w:val="22"/>
         </w:rPr>
       </w:sdtEndPr>
       <w:sdtContent>
@@ -1649,10 +1651,7 @@
         <w:t xml:space="preserve"> host “</w:t>
       </w:r>
       <w:r>
-        <w:t>cpanel.insaid.co</w:t>
-      </w:r>
-      <w:r>
-        <w:t>”</w:t>
+        <w:t>cpanel.insaid.co”</w:t>
       </w:r>
     </w:p>
     <w:p>
@@ -2868,13 +2867,7 @@
         <w:rPr>
           <w:rFonts w:ascii="Times New Roman" w:hAnsi="Times New Roman" w:cs="Times New Roman"/>
         </w:rPr>
-        <w:t>dataset is downloaded from MySQL server and columns names are</w:t>
-      </w:r>
-      <w:r>
-        <w:rPr>
-          <w:rFonts w:ascii="Times New Roman" w:hAnsi="Times New Roman" w:cs="Times New Roman"/>
-        </w:rPr>
-        <w:t>:</w:t>
+        <w:t>dataset is downloaded from MySQL server and columns names are:</w:t>
       </w:r>
     </w:p>
     <w:p>
@@ -3287,35 +3280,7 @@
           <w:rFonts w:ascii="Times New Roman" w:hAnsi="Times New Roman" w:cs="Times New Roman"/>
           <w:color w:val="000000"/>
         </w:rPr>
-        <w:t xml:space="preserve">There </w:t>
-      </w:r>
-      <w:r>
-        <w:rPr>
-          <w:rFonts w:ascii="Times New Roman" w:hAnsi="Times New Roman" w:cs="Times New Roman"/>
-          <w:color w:val="000000"/>
-        </w:rPr>
-        <w:t>are</w:t>
-      </w:r>
-      <w:r>
-        <w:rPr>
-          <w:rFonts w:ascii="Times New Roman" w:hAnsi="Times New Roman" w:cs="Times New Roman"/>
-          <w:color w:val="000000"/>
-        </w:rPr>
-        <w:t xml:space="preserve"> no missing / null values in the </w:t>
-      </w:r>
-      <w:r>
-        <w:rPr>
-          <w:rFonts w:ascii="Times New Roman" w:hAnsi="Times New Roman" w:cs="Times New Roman"/>
-          <w:color w:val="000000"/>
-        </w:rPr>
-        <w:t>SQL</w:t>
-      </w:r>
-      <w:r>
-        <w:rPr>
-          <w:rFonts w:ascii="Times New Roman" w:hAnsi="Times New Roman" w:cs="Times New Roman"/>
-          <w:color w:val="000000"/>
-        </w:rPr>
-        <w:t xml:space="preserve"> retrieved datasets but there are null values in the events dataset</w:t>
+        <w:t>There are no missing / null values in the SQL retrieved datasets but there are null values in the events dataset</w:t>
       </w:r>
       <w:r>
         <w:rPr>
@@ -3384,7 +3349,7 @@
           <w:color w:val="000000"/>
           <w:highlight w:val="lightGray"/>
         </w:rPr>
-        <w:t xml:space="preserve"> of </w:t>
+        <w:t xml:space="preserve"> of state</w:t>
       </w:r>
       <w:r>
         <w:rPr>
@@ -3392,16 +3357,19 @@
           <w:color w:val="000000"/>
           <w:highlight w:val="lightGray"/>
         </w:rPr>
-        <w:t>state</w:t>
-      </w:r>
-      <w:r>
+        <w:t>.</w:t>
+      </w:r>
+    </w:p>
+    <w:p>
+      <w:pPr>
+        <w:pStyle w:val="ListParagraph"/>
+        <w:ind w:left="1080"/>
         <w:rPr>
           <w:rFonts w:ascii="Times New Roman" w:hAnsi="Times New Roman" w:cs="Times New Roman"/>
           <w:color w:val="000000"/>
           <w:highlight w:val="lightGray"/>
         </w:rPr>
-        <w:t>.</w:t>
-      </w:r>
+      </w:pPr>
     </w:p>
     <w:p>
       <w:pPr>
@@ -3413,17 +3381,6 @@
           <w:highlight w:val="lightGray"/>
         </w:rPr>
       </w:pPr>
-    </w:p>
-    <w:p>
-      <w:pPr>
-        <w:pStyle w:val="ListParagraph"/>
-        <w:ind w:left="1080"/>
-        <w:rPr>
-          <w:rFonts w:ascii="Times New Roman" w:hAnsi="Times New Roman" w:cs="Times New Roman"/>
-          <w:color w:val="000000"/>
-          <w:highlight w:val="lightGray"/>
-        </w:rPr>
-      </w:pPr>
       <w:proofErr w:type="spellStart"/>
       <w:r>
         <w:rPr>
@@ -3448,16 +3405,7 @@
           <w:b/>
           <w:bCs/>
         </w:rPr>
-        <w:t>a Python</w:t>
-      </w:r>
-      <w:r>
-        <w:rPr>
-          <w:rStyle w:val="hgkelc"/>
-          <w:rFonts w:ascii="Times New Roman" w:hAnsi="Times New Roman" w:cs="Times New Roman"/>
-          <w:b/>
-          <w:bCs/>
-        </w:rPr>
-        <w:t xml:space="preserve"> package</w:t>
+        <w:t>a Python package</w:t>
       </w:r>
       <w:r>
         <w:rPr>
@@ -3647,21 +3595,7 @@
           <w:rFonts w:ascii="Times New Roman" w:hAnsi="Times New Roman" w:cs="Times New Roman"/>
           <w:color w:val="000000"/>
         </w:rPr>
-        <w:t xml:space="preserve">63 null values for </w:t>
-      </w:r>
-      <w:r>
-        <w:rPr>
-          <w:rFonts w:ascii="Times New Roman" w:hAnsi="Times New Roman" w:cs="Times New Roman"/>
-          <w:color w:val="000000"/>
-        </w:rPr>
-        <w:t>longitude</w:t>
-      </w:r>
-      <w:r>
-        <w:rPr>
-          <w:rFonts w:ascii="Times New Roman" w:hAnsi="Times New Roman" w:cs="Times New Roman"/>
-          <w:color w:val="000000"/>
-        </w:rPr>
-        <w:t xml:space="preserve"> and latitude </w:t>
+        <w:t xml:space="preserve">63 null values for longitude and latitude </w:t>
       </w:r>
     </w:p>
     <w:p>
@@ -3680,21 +3614,7 @@
           <w:rFonts w:ascii="Times New Roman" w:hAnsi="Times New Roman" w:cs="Times New Roman"/>
           <w:color w:val="000000"/>
         </w:rPr>
-        <w:t xml:space="preserve">3 </w:t>
-      </w:r>
-      <w:r>
-        <w:rPr>
-          <w:rFonts w:ascii="Times New Roman" w:hAnsi="Times New Roman" w:cs="Times New Roman"/>
-          <w:color w:val="000000"/>
-        </w:rPr>
-        <w:t>user’s</w:t>
-      </w:r>
-      <w:r>
-        <w:rPr>
-          <w:rFonts w:ascii="Times New Roman" w:hAnsi="Times New Roman" w:cs="Times New Roman"/>
-          <w:color w:val="000000"/>
-        </w:rPr>
-        <w:t xml:space="preserve"> longitude and latitude are missing (21 records for each)</w:t>
+        <w:t>3 user’s longitude and latitude are missing (21 records for each)</w:t>
       </w:r>
     </w:p>
     <w:p>
@@ -3800,21 +3720,7 @@
           <w:rFonts w:ascii="Times New Roman" w:hAnsi="Times New Roman" w:cs="Times New Roman"/>
           <w:color w:val="000000"/>
         </w:rPr>
-        <w:t xml:space="preserve">There are discrepancies noticed in latitude and </w:t>
-      </w:r>
-      <w:r>
-        <w:rPr>
-          <w:rFonts w:ascii="Times New Roman" w:hAnsi="Times New Roman" w:cs="Times New Roman"/>
-          <w:color w:val="000000"/>
-        </w:rPr>
-        <w:t>longitude</w:t>
-      </w:r>
-      <w:r>
-        <w:rPr>
-          <w:rFonts w:ascii="Times New Roman" w:hAnsi="Times New Roman" w:cs="Times New Roman"/>
-          <w:color w:val="000000"/>
-        </w:rPr>
-        <w:t xml:space="preserve"> - The latitudes and longitudes (9 records specific to Maharashtra state) when plotted using Folium package were showing places outside Maharashtra</w:t>
+        <w:t>There are discrepancies noticed in latitude and longitude - The latitudes and longitudes (9 records specific to Maharashtra state) when plotted using Folium package were showing places outside Maharashtra</w:t>
       </w:r>
       <w:r>
         <w:rPr>
@@ -3965,27 +3871,7 @@
           <w:color w:val="FF0000"/>
           <w:highlight w:val="lightGray"/>
         </w:rPr>
-        <w:t xml:space="preserve">By finding all the unique device_id + longitude + latitude combinations in events_data.csv, we could fill in the missing device_ids using that record's given coordinates. This worked, as the 72 rows with missing device_ids comprised of three unique coordinate pairs that are also present in hundreds of </w:t>
-      </w:r>
-      <w:r>
-        <w:rPr>
-          <w:rFonts w:ascii="Times New Roman" w:hAnsi="Times New Roman" w:cs="Times New Roman"/>
-          <w:i/>
-          <w:iCs/>
-          <w:color w:val="FF0000"/>
-          <w:highlight w:val="lightGray"/>
-        </w:rPr>
-        <w:t>other</w:t>
-      </w:r>
-      <w:r>
-        <w:rPr>
-          <w:rFonts w:ascii="Times New Roman" w:hAnsi="Times New Roman" w:cs="Times New Roman"/>
-          <w:i/>
-          <w:iCs/>
-          <w:color w:val="FF0000"/>
-          <w:highlight w:val="lightGray"/>
-        </w:rPr>
-        <w:t xml:space="preserve"> rows</w:t>
+        <w:t>By finding all the unique device_id + longitude + latitude combinations in events_data.csv, we could fill in the missing device_ids using that record's given coordinates. This worked, as the 72 rows with missing device_ids comprised of three unique coordinate pairs that are also present in hundreds of other rows</w:t>
       </w:r>
     </w:p>
     <w:p>
@@ -4085,8 +3971,9 @@
           <w:color w:val="FF0000"/>
           <w:highlight w:val="lightGray"/>
         </w:rPr>
-        <w:t>Solution:</w:t>
-      </w:r>
+        <w:t xml:space="preserve">Solution: Upon merging the three datasets, we can remove the outliers We can use distribution plots to </w:t>
+      </w:r>
+      <w:proofErr w:type="spellStart"/>
       <w:r>
         <w:rPr>
           <w:rFonts w:ascii="Times New Roman" w:hAnsi="Times New Roman" w:cs="Times New Roman"/>
@@ -4095,8 +3982,9 @@
           <w:color w:val="FF0000"/>
           <w:highlight w:val="lightGray"/>
         </w:rPr>
-        <w:t xml:space="preserve"> </w:t>
-      </w:r>
+        <w:t>analyse</w:t>
+      </w:r>
+      <w:proofErr w:type="spellEnd"/>
       <w:r>
         <w:rPr>
           <w:rFonts w:ascii="Times New Roman" w:hAnsi="Times New Roman" w:cs="Times New Roman"/>
@@ -4105,39 +3993,7 @@
           <w:color w:val="FF0000"/>
           <w:highlight w:val="lightGray"/>
         </w:rPr>
-        <w:t xml:space="preserve">Upon merging the three datasets, we can remove the outliers We can use distribution plots to </w:t>
-      </w:r>
-      <w:proofErr w:type="spellStart"/>
-      <w:r>
-        <w:rPr>
-          <w:rFonts w:ascii="Times New Roman" w:hAnsi="Times New Roman" w:cs="Times New Roman"/>
-          <w:i/>
-          <w:iCs/>
-          <w:color w:val="FF0000"/>
-          <w:highlight w:val="lightGray"/>
-        </w:rPr>
-        <w:t>analyse</w:t>
-      </w:r>
-      <w:proofErr w:type="spellEnd"/>
-      <w:r>
-        <w:rPr>
-          <w:rFonts w:ascii="Times New Roman" w:hAnsi="Times New Roman" w:cs="Times New Roman"/>
-          <w:i/>
-          <w:iCs/>
-          <w:color w:val="FF0000"/>
-          <w:highlight w:val="lightGray"/>
-        </w:rPr>
-        <w:t xml:space="preserve"> female and male age groups</w:t>
-      </w:r>
-      <w:r>
-        <w:rPr>
-          <w:rFonts w:ascii="Times New Roman" w:hAnsi="Times New Roman" w:cs="Times New Roman"/>
-          <w:i/>
-          <w:iCs/>
-          <w:color w:val="FF0000"/>
-          <w:highlight w:val="lightGray"/>
-        </w:rPr>
-        <w:t>?</w:t>
+        <w:t xml:space="preserve"> female and male age groups?</w:t>
       </w:r>
     </w:p>
     <w:p>
@@ -4285,6 +4141,12 @@
         <w:t>Numpy</w:t>
       </w:r>
       <w:proofErr w:type="spellEnd"/>
+      <w:r>
+        <w:rPr>
+          <w:rFonts w:ascii="Times New Roman" w:hAnsi="Times New Roman" w:cs="Times New Roman"/>
+        </w:rPr>
+        <w:t xml:space="preserve"> – This is a support library for general python use. It provides access to a highly efficient array and matrix processing system, and is a prerequisite for more specialized python modules as well.</w:t>
+      </w:r>
     </w:p>
     <w:p>
       <w:pPr>
@@ -4304,6 +4166,59 @@
         </w:rPr>
         <w:t>Pandas</w:t>
       </w:r>
+      <w:r>
+        <w:rPr>
+          <w:rFonts w:ascii="Times New Roman" w:hAnsi="Times New Roman" w:cs="Times New Roman"/>
+        </w:rPr>
+        <w:t xml:space="preserve"> – This is a specialized library for easy database creation, management and manipulation, built as an additional layer over </w:t>
+      </w:r>
+      <w:proofErr w:type="spellStart"/>
+      <w:r>
+        <w:rPr>
+          <w:rFonts w:ascii="Times New Roman" w:hAnsi="Times New Roman" w:cs="Times New Roman"/>
+        </w:rPr>
+        <w:t>numpy</w:t>
+      </w:r>
+      <w:proofErr w:type="spellEnd"/>
+      <w:r>
+        <w:rPr>
+          <w:rFonts w:ascii="Times New Roman" w:hAnsi="Times New Roman" w:cs="Times New Roman"/>
+        </w:rPr>
+        <w:t>. It is the primary tool used in this project for handling the data that is being analyzed.</w:t>
+      </w:r>
+    </w:p>
+    <w:p>
+      <w:pPr>
+        <w:pStyle w:val="ListParagraph"/>
+        <w:numPr>
+          <w:ilvl w:val="1"/>
+          <w:numId w:val="1"/>
+        </w:numPr>
+        <w:spacing w:line="360" w:lineRule="auto"/>
+        <w:rPr>
+          <w:rFonts w:ascii="Times New Roman" w:hAnsi="Times New Roman" w:cs="Times New Roman"/>
+        </w:rPr>
+      </w:pPr>
+      <w:proofErr w:type="spellStart"/>
+      <w:r>
+        <w:rPr>
+          <w:rFonts w:ascii="Times New Roman" w:hAnsi="Times New Roman" w:cs="Times New Roman"/>
+        </w:rPr>
+        <w:t>Geopy</w:t>
+      </w:r>
+      <w:proofErr w:type="spellEnd"/>
+      <w:r>
+        <w:rPr>
+          <w:rFonts w:ascii="Times New Roman" w:hAnsi="Times New Roman" w:cs="Times New Roman"/>
+        </w:rPr>
+        <w:t xml:space="preserve"> – This is a python client for accessing online geocoding services. It is used to </w:t>
+      </w:r>
+      <w:r>
+        <w:rPr>
+          <w:rFonts w:ascii="Times New Roman" w:hAnsi="Times New Roman" w:cs="Times New Roman"/>
+        </w:rPr>
+        <w:t>enhance the analytical potential of the collected data by linking the same to larger geographical survey databases.</w:t>
+      </w:r>
     </w:p>
     <w:p>
       <w:pPr>
@@ -4336,11 +4251,19 @@
           <w:rFonts w:ascii="Times New Roman" w:hAnsi="Times New Roman" w:cs="Times New Roman"/>
         </w:rPr>
       </w:pPr>
+      <w:proofErr w:type="spellStart"/>
       <w:r>
         <w:rPr>
           <w:rFonts w:ascii="Times New Roman" w:hAnsi="Times New Roman" w:cs="Times New Roman"/>
         </w:rPr>
         <w:t>Matplotlib</w:t>
+      </w:r>
+      <w:proofErr w:type="spellEnd"/>
+      <w:r>
+        <w:rPr>
+          <w:rFonts w:ascii="Times New Roman" w:hAnsi="Times New Roman" w:cs="Times New Roman"/>
+        </w:rPr>
+        <w:t xml:space="preserve"> – This is a general visualization tool in python, providing access to a bevy of functions for quick and simple data visualization.</w:t>
       </w:r>
     </w:p>
     <w:p>
@@ -4355,11 +4278,53 @@
           <w:rFonts w:ascii="Times New Roman" w:hAnsi="Times New Roman" w:cs="Times New Roman"/>
         </w:rPr>
       </w:pPr>
+      <w:proofErr w:type="spellStart"/>
       <w:r>
         <w:rPr>
           <w:rFonts w:ascii="Times New Roman" w:hAnsi="Times New Roman" w:cs="Times New Roman"/>
         </w:rPr>
         <w:t>Seaborn</w:t>
+      </w:r>
+      <w:proofErr w:type="spellEnd"/>
+      <w:r>
+        <w:rPr>
+          <w:rFonts w:ascii="Times New Roman" w:hAnsi="Times New Roman" w:cs="Times New Roman"/>
+        </w:rPr>
+        <w:t xml:space="preserve"> - </w:t>
+      </w:r>
+      <w:r>
+        <w:rPr>
+          <w:rFonts w:ascii="Times New Roman" w:hAnsi="Times New Roman" w:cs="Times New Roman"/>
+        </w:rPr>
+        <w:t xml:space="preserve">This is a specialized library for data visualization built on top of </w:t>
+      </w:r>
+      <w:proofErr w:type="spellStart"/>
+      <w:r>
+        <w:rPr>
+          <w:rFonts w:ascii="Times New Roman" w:hAnsi="Times New Roman" w:cs="Times New Roman"/>
+        </w:rPr>
+        <w:t>matplotlib</w:t>
+      </w:r>
+      <w:proofErr w:type="spellEnd"/>
+      <w:r>
+        <w:rPr>
+          <w:rFonts w:ascii="Times New Roman" w:hAnsi="Times New Roman" w:cs="Times New Roman"/>
+        </w:rPr>
+        <w:t xml:space="preserve">, providing more specialized and polished visualization techniques that can seamlessly integrate </w:t>
+      </w:r>
+      <w:proofErr w:type="gramStart"/>
+      <w:r>
+        <w:rPr>
+          <w:rFonts w:ascii="Times New Roman" w:hAnsi="Times New Roman" w:cs="Times New Roman"/>
+        </w:rPr>
+        <w:t>pandas</w:t>
+      </w:r>
+      <w:proofErr w:type="gramEnd"/>
+      <w:r>
+        <w:rPr>
+          <w:rFonts w:ascii="Times New Roman" w:hAnsi="Times New Roman" w:cs="Times New Roman"/>
+        </w:rPr>
+        <w:t xml:space="preserve"> data structures. This is the primary tool used for data visualization in this consulting project.</w:t>
       </w:r>
     </w:p>
     <w:p>
@@ -4378,7 +4343,42 @@
         <w:rPr>
           <w:rFonts w:ascii="Times New Roman" w:hAnsi="Times New Roman" w:cs="Times New Roman"/>
         </w:rPr>
-        <w:t>Geopy</w:t>
+        <w:t>Folium</w:t>
+      </w:r>
+      <w:r>
+        <w:rPr>
+          <w:rFonts w:ascii="Times New Roman" w:hAnsi="Times New Roman" w:cs="Times New Roman"/>
+        </w:rPr>
+        <w:t xml:space="preserve"> – This is a specialized library for visualization of geographical data, providing us with the means of creating polished, high-level interactive maps of the collected data.</w:t>
+      </w:r>
+    </w:p>
+    <w:p>
+      <w:pPr>
+        <w:pStyle w:val="ListParagraph"/>
+        <w:spacing w:line="360" w:lineRule="auto"/>
+        <w:ind w:left="1800"/>
+        <w:rPr>
+          <w:rFonts w:ascii="Times New Roman" w:hAnsi="Times New Roman" w:cs="Times New Roman"/>
+        </w:rPr>
+      </w:pPr>
+    </w:p>
+    <w:p>
+      <w:pPr>
+        <w:pStyle w:val="ListParagraph"/>
+        <w:numPr>
+          <w:ilvl w:val="0"/>
+          <w:numId w:val="9"/>
+        </w:numPr>
+        <w:spacing w:line="360" w:lineRule="auto"/>
+        <w:rPr>
+          <w:rFonts w:ascii="Times New Roman" w:hAnsi="Times New Roman" w:cs="Times New Roman"/>
+        </w:rPr>
+      </w:pPr>
+      <w:r>
+        <w:rPr>
+          <w:rFonts w:ascii="Times New Roman" w:hAnsi="Times New Roman" w:cs="Times New Roman"/>
+        </w:rPr>
+        <w:t>RDBMS Connectivity tool</w:t>
       </w:r>
     </w:p>
     <w:p>
@@ -4393,18 +4393,42 @@
           <w:rFonts w:ascii="Times New Roman" w:hAnsi="Times New Roman" w:cs="Times New Roman"/>
         </w:rPr>
       </w:pPr>
-      <w:r>
-        <w:rPr>
-          <w:rFonts w:ascii="Times New Roman" w:hAnsi="Times New Roman" w:cs="Times New Roman"/>
-        </w:rPr>
-        <w:t>Folium</w:t>
-      </w:r>
+      <w:proofErr w:type="spellStart"/>
+      <w:r>
+        <w:rPr>
+          <w:rFonts w:ascii="Times New Roman" w:hAnsi="Times New Roman" w:cs="Times New Roman"/>
+        </w:rPr>
+        <w:t>mysql.connector</w:t>
+      </w:r>
+      <w:proofErr w:type="spellEnd"/>
+      <w:r>
+        <w:rPr>
+          <w:rFonts w:ascii="Times New Roman" w:hAnsi="Times New Roman" w:cs="Times New Roman"/>
+        </w:rPr>
+        <w:t xml:space="preserve"> – This is a tool for runtime access to </w:t>
+      </w:r>
+      <w:proofErr w:type="spellStart"/>
+      <w:r>
+        <w:rPr>
+          <w:rFonts w:ascii="Times New Roman" w:hAnsi="Times New Roman" w:cs="Times New Roman"/>
+        </w:rPr>
+        <w:t>mysql</w:t>
+      </w:r>
+      <w:proofErr w:type="spellEnd"/>
+      <w:r>
+        <w:rPr>
+          <w:rFonts w:ascii="Times New Roman" w:hAnsi="Times New Roman" w:cs="Times New Roman"/>
+        </w:rPr>
+        <w:t xml:space="preserve"> databases. This is used in this project to access some of the databases under study.</w:t>
+      </w:r>
+      <w:bookmarkStart w:id="8" w:name="_GoBack"/>
+      <w:bookmarkEnd w:id="8"/>
     </w:p>
     <w:p>
       <w:pPr>
         <w:pStyle w:val="ListParagraph"/>
         <w:spacing w:line="360" w:lineRule="auto"/>
-        <w:ind w:left="1800"/>
+        <w:ind w:left="1080"/>
         <w:rPr>
           <w:rFonts w:ascii="Times New Roman" w:hAnsi="Times New Roman" w:cs="Times New Roman"/>
         </w:rPr>
@@ -4420,13 +4444,17 @@
         <w:spacing w:line="360" w:lineRule="auto"/>
         <w:rPr>
           <w:rFonts w:ascii="Times New Roman" w:hAnsi="Times New Roman" w:cs="Times New Roman"/>
-        </w:rPr>
-      </w:pPr>
-      <w:r>
-        <w:rPr>
-          <w:rFonts w:ascii="Times New Roman" w:hAnsi="Times New Roman" w:cs="Times New Roman"/>
-        </w:rPr>
-        <w:t>RDBMS Connectivity tool</w:t>
+          <w:strike/>
+          <w:color w:val="FF0000"/>
+        </w:rPr>
+      </w:pPr>
+      <w:r>
+        <w:rPr>
+          <w:rFonts w:ascii="Times New Roman" w:hAnsi="Times New Roman" w:cs="Times New Roman"/>
+          <w:strike/>
+          <w:color w:val="FF0000"/>
+        </w:rPr>
+        <w:t>Web UI Tools (You don’t have to explain this section)</w:t>
       </w:r>
     </w:p>
     <w:p>
@@ -4439,39 +4467,6 @@
         <w:spacing w:line="360" w:lineRule="auto"/>
         <w:rPr>
           <w:rFonts w:ascii="Times New Roman" w:hAnsi="Times New Roman" w:cs="Times New Roman"/>
-        </w:rPr>
-      </w:pPr>
-      <w:proofErr w:type="spellStart"/>
-      <w:proofErr w:type="gramStart"/>
-      <w:r>
-        <w:rPr>
-          <w:rFonts w:ascii="Times New Roman" w:hAnsi="Times New Roman" w:cs="Times New Roman"/>
-        </w:rPr>
-        <w:t>mysql.connector</w:t>
-      </w:r>
-      <w:proofErr w:type="spellEnd"/>
-      <w:proofErr w:type="gramEnd"/>
-    </w:p>
-    <w:p>
-      <w:pPr>
-        <w:pStyle w:val="ListParagraph"/>
-        <w:spacing w:line="360" w:lineRule="auto"/>
-        <w:ind w:left="1080"/>
-        <w:rPr>
-          <w:rFonts w:ascii="Times New Roman" w:hAnsi="Times New Roman" w:cs="Times New Roman"/>
-        </w:rPr>
-      </w:pPr>
-    </w:p>
-    <w:p>
-      <w:pPr>
-        <w:pStyle w:val="ListParagraph"/>
-        <w:numPr>
-          <w:ilvl w:val="0"/>
-          <w:numId w:val="9"/>
-        </w:numPr>
-        <w:spacing w:line="360" w:lineRule="auto"/>
-        <w:rPr>
-          <w:rFonts w:ascii="Times New Roman" w:hAnsi="Times New Roman" w:cs="Times New Roman"/>
           <w:strike/>
           <w:color w:val="FF0000"/>
         </w:rPr>
@@ -4482,23 +4477,7 @@
           <w:strike/>
           <w:color w:val="FF0000"/>
         </w:rPr>
-        <w:t xml:space="preserve">Web UI </w:t>
-      </w:r>
-      <w:r>
-        <w:rPr>
-          <w:rFonts w:ascii="Times New Roman" w:hAnsi="Times New Roman" w:cs="Times New Roman"/>
-          <w:strike/>
-          <w:color w:val="FF0000"/>
-        </w:rPr>
-        <w:t>Tools (You</w:t>
-      </w:r>
-      <w:r>
-        <w:rPr>
-          <w:rFonts w:ascii="Times New Roman" w:hAnsi="Times New Roman" w:cs="Times New Roman"/>
-          <w:strike/>
-          <w:color w:val="FF0000"/>
-        </w:rPr>
-        <w:t xml:space="preserve"> don’t have to explain this section)</w:t>
+        <w:t>PHP</w:t>
       </w:r>
     </w:p>
     <w:p>
@@ -4521,29 +4500,6 @@
           <w:strike/>
           <w:color w:val="FF0000"/>
         </w:rPr>
-        <w:t>PHP</w:t>
-      </w:r>
-    </w:p>
-    <w:p>
-      <w:pPr>
-        <w:pStyle w:val="ListParagraph"/>
-        <w:numPr>
-          <w:ilvl w:val="1"/>
-          <w:numId w:val="1"/>
-        </w:numPr>
-        <w:spacing w:line="360" w:lineRule="auto"/>
-        <w:rPr>
-          <w:rFonts w:ascii="Times New Roman" w:hAnsi="Times New Roman" w:cs="Times New Roman"/>
-          <w:strike/>
-          <w:color w:val="FF0000"/>
-        </w:rPr>
-      </w:pPr>
-      <w:r>
-        <w:rPr>
-          <w:rFonts w:ascii="Times New Roman" w:hAnsi="Times New Roman" w:cs="Times New Roman"/>
-          <w:strike/>
-          <w:color w:val="FF0000"/>
-        </w:rPr>
         <w:t>JavaScript</w:t>
       </w:r>
     </w:p>
@@ -4559,14 +4515,14 @@
           <w:rFonts w:ascii="Times New Roman" w:hAnsi="Times New Roman" w:cs="Times New Roman"/>
         </w:rPr>
       </w:pPr>
-      <w:bookmarkStart w:id="8" w:name="_Toc98095316"/>
+      <w:bookmarkStart w:id="9" w:name="_Toc98095316"/>
       <w:r>
         <w:rPr>
           <w:rFonts w:ascii="Times New Roman" w:hAnsi="Times New Roman" w:cs="Times New Roman"/>
         </w:rPr>
         <w:t>Conclusion</w:t>
       </w:r>
-      <w:bookmarkEnd w:id="8"/>
+      <w:bookmarkEnd w:id="9"/>
     </w:p>
     <w:p>
       <w:pPr>
@@ -4632,7 +4588,7 @@
 </file>
 
 <file path=word/endnotes.xml><?xml version="1.0" encoding="utf-8"?>
-<w:endnotes xmlns:wpc="http://schemas.microsoft.com/office/word/2010/wordprocessingCanvas" xmlns:cx="http://schemas.microsoft.com/office/drawing/2014/chartex" xmlns:cx1="http://schemas.microsoft.com/office/drawing/2015/9/8/chartex" xmlns:cx2="http://schemas.microsoft.com/office/drawing/2015/10/21/chartex" xmlns:cx3="http://schemas.microsoft.com/office/drawing/2016/5/9/chartex" xmlns:cx4="http://schemas.microsoft.com/office/drawing/2016/5/10/chartex" xmlns:cx5="http://schemas.microsoft.com/office/drawing/2016/5/11/chartex" xmlns:cx6="http://schemas.microsoft.com/office/drawing/2016/5/12/chartex" xmlns:cx7="http://schemas.microsoft.com/office/drawing/2016/5/13/chartex" xmlns:cx8="http://schemas.microsoft.com/office/drawing/2016/5/14/chartex" xmlns:mc="http://schemas.openxmlformats.org/markup-compatibility/2006" xmlns:aink="http://schemas.microsoft.com/office/drawing/2016/ink" xmlns:am3d="http://schemas.microsoft.com/office/drawing/2017/model3d" xmlns:o="urn:schemas-microsoft-com:office:office" xmlns:r="http://schemas.openxmlformats.org/officeDocument/2006/relationships" xmlns:m="http://schemas.openxmlformats.org/officeDocument/2006/math" xmlns:v="urn:schemas-microsoft-com:vml" xmlns:wp14="http://schemas.microsoft.com/office/word/2010/wordprocessingDrawing" xmlns:wp="http://schemas.openxmlformats.org/drawingml/2006/wordprocessingDrawing" xmlns:w10="urn:schemas-microsoft-com:office:word" xmlns:w="http://schemas.openxmlformats.org/wordprocessingml/2006/main" xmlns:w14="http://schemas.microsoft.com/office/word/2010/wordml" xmlns:w15="http://schemas.microsoft.com/office/word/2012/wordml" xmlns:w16cex="http://schemas.microsoft.com/office/word/2018/wordml/cex" xmlns:w16cid="http://schemas.microsoft.com/office/word/2016/wordml/cid" xmlns:w16="http://schemas.microsoft.com/office/word/2018/wordml" xmlns:w16sdtdh="http://schemas.microsoft.com/office/word/2020/wordml/sdtdatahash" xmlns:w16se="http://schemas.microsoft.com/office/word/2015/wordml/symex" xmlns:wpg="http://schemas.microsoft.com/office/word/2010/wordprocessingGroup" xmlns:wpi="http://schemas.microsoft.com/office/word/2010/wordprocessingInk" xmlns:wne="http://schemas.microsoft.com/office/word/2006/wordml" xmlns:wps="http://schemas.microsoft.com/office/word/2010/wordprocessingShape" mc:Ignorable="w14 w15 w16se w16cid w16 w16cex w16sdtdh wp14">
+<w:endnotes xmlns:wpc="http://schemas.microsoft.com/office/word/2010/wordprocessingCanvas" xmlns:mc="http://schemas.openxmlformats.org/markup-compatibility/2006" xmlns:o="urn:schemas-microsoft-com:office:office" xmlns:r="http://schemas.openxmlformats.org/officeDocument/2006/relationships" xmlns:m="http://schemas.openxmlformats.org/officeDocument/2006/math" xmlns:v="urn:schemas-microsoft-com:vml" xmlns:wp14="http://schemas.microsoft.com/office/word/2010/wordprocessingDrawing" xmlns:wp="http://schemas.openxmlformats.org/drawingml/2006/wordprocessingDrawing" xmlns:w10="urn:schemas-microsoft-com:office:word" xmlns:w="http://schemas.openxmlformats.org/wordprocessingml/2006/main" xmlns:w14="http://schemas.microsoft.com/office/word/2010/wordml" xmlns:w15="http://schemas.microsoft.com/office/word/2012/wordml" xmlns:wpg="http://schemas.microsoft.com/office/word/2010/wordprocessingGroup" xmlns:wpi="http://schemas.microsoft.com/office/word/2010/wordprocessingInk" xmlns:wne="http://schemas.microsoft.com/office/word/2006/wordml" xmlns:wps="http://schemas.microsoft.com/office/word/2010/wordprocessingShape" mc:Ignorable="w14 w15 wp14">
   <w:endnote w:type="separator" w:id="-1">
     <w:p>
       <w:pPr>
@@ -4657,7 +4613,7 @@
 </file>
 
 <file path=word/footer1.xml><?xml version="1.0" encoding="utf-8"?>
-<w:ftr xmlns:wpc="http://schemas.microsoft.com/office/word/2010/wordprocessingCanvas" xmlns:cx="http://schemas.microsoft.com/office/drawing/2014/chartex" xmlns:cx1="http://schemas.microsoft.com/office/drawing/2015/9/8/chartex" xmlns:cx2="http://schemas.microsoft.com/office/drawing/2015/10/21/chartex" xmlns:cx3="http://schemas.microsoft.com/office/drawing/2016/5/9/chartex" xmlns:cx4="http://schemas.microsoft.com/office/drawing/2016/5/10/chartex" xmlns:cx5="http://schemas.microsoft.com/office/drawing/2016/5/11/chartex" xmlns:cx6="http://schemas.microsoft.com/office/drawing/2016/5/12/chartex" xmlns:cx7="http://schemas.microsoft.com/office/drawing/2016/5/13/chartex" xmlns:cx8="http://schemas.microsoft.com/office/drawing/2016/5/14/chartex" xmlns:mc="http://schemas.openxmlformats.org/markup-compatibility/2006" xmlns:aink="http://schemas.microsoft.com/office/drawing/2016/ink" xmlns:am3d="http://schemas.microsoft.com/office/drawing/2017/model3d" xmlns:o="urn:schemas-microsoft-com:office:office" xmlns:r="http://schemas.openxmlformats.org/officeDocument/2006/relationships" xmlns:m="http://schemas.openxmlformats.org/officeDocument/2006/math" xmlns:v="urn:schemas-microsoft-com:vml" xmlns:wp14="http://schemas.microsoft.com/office/word/2010/wordprocessingDrawing" xmlns:wp="http://schemas.openxmlformats.org/drawingml/2006/wordprocessingDrawing" xmlns:w10="urn:schemas-microsoft-com:office:word" xmlns:w="http://schemas.openxmlformats.org/wordprocessingml/2006/main" xmlns:w14="http://schemas.microsoft.com/office/word/2010/wordml" xmlns:w15="http://schemas.microsoft.com/office/word/2012/wordml" xmlns:w16cex="http://schemas.microsoft.com/office/word/2018/wordml/cex" xmlns:w16cid="http://schemas.microsoft.com/office/word/2016/wordml/cid" xmlns:w16="http://schemas.microsoft.com/office/word/2018/wordml" xmlns:w16sdtdh="http://schemas.microsoft.com/office/word/2020/wordml/sdtdatahash" xmlns:w16se="http://schemas.microsoft.com/office/word/2015/wordml/symex" xmlns:wpg="http://schemas.microsoft.com/office/word/2010/wordprocessingGroup" xmlns:wpi="http://schemas.microsoft.com/office/word/2010/wordprocessingInk" xmlns:wne="http://schemas.microsoft.com/office/word/2006/wordml" xmlns:wps="http://schemas.microsoft.com/office/word/2010/wordprocessingShape" mc:Ignorable="w14 w15 w16se w16cid w16 w16cex w16sdtdh wp14">
+<w:ftr xmlns:wpc="http://schemas.microsoft.com/office/word/2010/wordprocessingCanvas" xmlns:mc="http://schemas.openxmlformats.org/markup-compatibility/2006" xmlns:o="urn:schemas-microsoft-com:office:office" xmlns:r="http://schemas.openxmlformats.org/officeDocument/2006/relationships" xmlns:m="http://schemas.openxmlformats.org/officeDocument/2006/math" xmlns:v="urn:schemas-microsoft-com:vml" xmlns:wp14="http://schemas.microsoft.com/office/word/2010/wordprocessingDrawing" xmlns:wp="http://schemas.openxmlformats.org/drawingml/2006/wordprocessingDrawing" xmlns:w10="urn:schemas-microsoft-com:office:word" xmlns:w="http://schemas.openxmlformats.org/wordprocessingml/2006/main" xmlns:w14="http://schemas.microsoft.com/office/word/2010/wordml" xmlns:w15="http://schemas.microsoft.com/office/word/2012/wordml" xmlns:wpg="http://schemas.microsoft.com/office/word/2010/wordprocessingGroup" xmlns:wpi="http://schemas.microsoft.com/office/word/2010/wordprocessingInk" xmlns:wne="http://schemas.microsoft.com/office/word/2006/wordml" xmlns:wps="http://schemas.microsoft.com/office/word/2010/wordprocessingShape" mc:Ignorable="w14 w15 wp14">
   <w:sdt>
     <w:sdtPr>
       <w:id w:val="-827745480"/>
@@ -4694,7 +4650,7 @@
           <w:rPr>
             <w:noProof/>
           </w:rPr>
-          <w:t>2</w:t>
+          <w:t>5</w:t>
         </w:r>
         <w:r>
           <w:rPr>
@@ -4724,7 +4680,7 @@
 </file>
 
 <file path=word/footnotes.xml><?xml version="1.0" encoding="utf-8"?>
-<w:footnotes xmlns:wpc="http://schemas.microsoft.com/office/word/2010/wordprocessingCanvas" xmlns:cx="http://schemas.microsoft.com/office/drawing/2014/chartex" xmlns:cx1="http://schemas.microsoft.com/office/drawing/2015/9/8/chartex" xmlns:cx2="http://schemas.microsoft.com/office/drawing/2015/10/21/chartex" xmlns:cx3="http://schemas.microsoft.com/office/drawing/2016/5/9/chartex" xmlns:cx4="http://schemas.microsoft.com/office/drawing/2016/5/10/chartex" xmlns:cx5="http://schemas.microsoft.com/office/drawing/2016/5/11/chartex" xmlns:cx6="http://schemas.microsoft.com/office/drawing/2016/5/12/chartex" xmlns:cx7="http://schemas.microsoft.com/office/drawing/2016/5/13/chartex" xmlns:cx8="http://schemas.microsoft.com/office/drawing/2016/5/14/chartex" xmlns:mc="http://schemas.openxmlformats.org/markup-compatibility/2006" xmlns:aink="http://schemas.microsoft.com/office/drawing/2016/ink" xmlns:am3d="http://schemas.microsoft.com/office/drawing/2017/model3d" xmlns:o="urn:schemas-microsoft-com:office:office" xmlns:r="http://schemas.openxmlformats.org/officeDocument/2006/relationships" xmlns:m="http://schemas.openxmlformats.org/officeDocument/2006/math" xmlns:v="urn:schemas-microsoft-com:vml" xmlns:wp14="http://schemas.microsoft.com/office/word/2010/wordprocessingDrawing" xmlns:wp="http://schemas.openxmlformats.org/drawingml/2006/wordprocessingDrawing" xmlns:w10="urn:schemas-microsoft-com:office:word" xmlns:w="http://schemas.openxmlformats.org/wordprocessingml/2006/main" xmlns:w14="http://schemas.microsoft.com/office/word/2010/wordml" xmlns:w15="http://schemas.microsoft.com/office/word/2012/wordml" xmlns:w16cex="http://schemas.microsoft.com/office/word/2018/wordml/cex" xmlns:w16cid="http://schemas.microsoft.com/office/word/2016/wordml/cid" xmlns:w16="http://schemas.microsoft.com/office/word/2018/wordml" xmlns:w16sdtdh="http://schemas.microsoft.com/office/word/2020/wordml/sdtdatahash" xmlns:w16se="http://schemas.microsoft.com/office/word/2015/wordml/symex" xmlns:wpg="http://schemas.microsoft.com/office/word/2010/wordprocessingGroup" xmlns:wpi="http://schemas.microsoft.com/office/word/2010/wordprocessingInk" xmlns:wne="http://schemas.microsoft.com/office/word/2006/wordml" xmlns:wps="http://schemas.microsoft.com/office/word/2010/wordprocessingShape" mc:Ignorable="w14 w15 w16se w16cid w16 w16cex w16sdtdh wp14">
+<w:footnotes xmlns:wpc="http://schemas.microsoft.com/office/word/2010/wordprocessingCanvas" xmlns:mc="http://schemas.openxmlformats.org/markup-compatibility/2006" xmlns:o="urn:schemas-microsoft-com:office:office" xmlns:r="http://schemas.openxmlformats.org/officeDocument/2006/relationships" xmlns:m="http://schemas.openxmlformats.org/officeDocument/2006/math" xmlns:v="urn:schemas-microsoft-com:vml" xmlns:wp14="http://schemas.microsoft.com/office/word/2010/wordprocessingDrawing" xmlns:wp="http://schemas.openxmlformats.org/drawingml/2006/wordprocessingDrawing" xmlns:w10="urn:schemas-microsoft-com:office:word" xmlns:w="http://schemas.openxmlformats.org/wordprocessingml/2006/main" xmlns:w14="http://schemas.microsoft.com/office/word/2010/wordml" xmlns:w15="http://schemas.microsoft.com/office/word/2012/wordml" xmlns:wpg="http://schemas.microsoft.com/office/word/2010/wordprocessingGroup" xmlns:wpi="http://schemas.microsoft.com/office/word/2010/wordprocessingInk" xmlns:wne="http://schemas.microsoft.com/office/word/2006/wordml" xmlns:wps="http://schemas.microsoft.com/office/word/2010/wordprocessingShape" mc:Ignorable="w14 w15 wp14">
   <w:footnote w:type="separator" w:id="-1">
     <w:p>
       <w:pPr>
@@ -4749,7 +4705,7 @@
 </file>
 
 <file path=word/numbering.xml><?xml version="1.0" encoding="utf-8"?>
-<w:numbering xmlns:wpc="http://schemas.microsoft.com/office/word/2010/wordprocessingCanvas" xmlns:cx="http://schemas.microsoft.com/office/drawing/2014/chartex" xmlns:cx1="http://schemas.microsoft.com/office/drawing/2015/9/8/chartex" xmlns:cx2="http://schemas.microsoft.com/office/drawing/2015/10/21/chartex" xmlns:cx3="http://schemas.microsoft.com/office/drawing/2016/5/9/chartex" xmlns:cx4="http://schemas.microsoft.com/office/drawing/2016/5/10/chartex" xmlns:cx5="http://schemas.microsoft.com/office/drawing/2016/5/11/chartex" xmlns:cx6="http://schemas.microsoft.com/office/drawing/2016/5/12/chartex" xmlns:cx7="http://schemas.microsoft.com/office/drawing/2016/5/13/chartex" xmlns:cx8="http://schemas.microsoft.com/office/drawing/2016/5/14/chartex" xmlns:mc="http://schemas.openxmlformats.org/markup-compatibility/2006" xmlns:aink="http://schemas.microsoft.com/office/drawing/2016/ink" xmlns:am3d="http://schemas.microsoft.com/office/drawing/2017/model3d" xmlns:o="urn:schemas-microsoft-com:office:office" xmlns:r="http://schemas.openxmlformats.org/officeDocument/2006/relationships" xmlns:m="http://schemas.openxmlformats.org/officeDocument/2006/math" xmlns:v="urn:schemas-microsoft-com:vml" xmlns:wp14="http://schemas.microsoft.com/office/word/2010/wordprocessingDrawing" xmlns:wp="http://schemas.openxmlformats.org/drawingml/2006/wordprocessingDrawing" xmlns:w10="urn:schemas-microsoft-com:office:word" xmlns:w="http://schemas.openxmlformats.org/wordprocessingml/2006/main" xmlns:w14="http://schemas.microsoft.com/office/word/2010/wordml" xmlns:w15="http://schemas.microsoft.com/office/word/2012/wordml" xmlns:w16cex="http://schemas.microsoft.com/office/word/2018/wordml/cex" xmlns:w16cid="http://schemas.microsoft.com/office/word/2016/wordml/cid" xmlns:w16="http://schemas.microsoft.com/office/word/2018/wordml" xmlns:w16sdtdh="http://schemas.microsoft.com/office/word/2020/wordml/sdtdatahash" xmlns:w16se="http://schemas.microsoft.com/office/word/2015/wordml/symex" xmlns:wpg="http://schemas.microsoft.com/office/word/2010/wordprocessingGroup" xmlns:wpi="http://schemas.microsoft.com/office/word/2010/wordprocessingInk" xmlns:wne="http://schemas.microsoft.com/office/word/2006/wordml" xmlns:wps="http://schemas.microsoft.com/office/word/2010/wordprocessingShape" mc:Ignorable="w14 w15 w16se w16cid w16 w16cex w16sdtdh wp14">
+<w:numbering xmlns:wpc="http://schemas.microsoft.com/office/word/2010/wordprocessingCanvas" xmlns:mc="http://schemas.openxmlformats.org/markup-compatibility/2006" xmlns:o="urn:schemas-microsoft-com:office:office" xmlns:r="http://schemas.openxmlformats.org/officeDocument/2006/relationships" xmlns:m="http://schemas.openxmlformats.org/officeDocument/2006/math" xmlns:v="urn:schemas-microsoft-com:vml" xmlns:wp14="http://schemas.microsoft.com/office/word/2010/wordprocessingDrawing" xmlns:wp="http://schemas.openxmlformats.org/drawingml/2006/wordprocessingDrawing" xmlns:w10="urn:schemas-microsoft-com:office:word" xmlns:w="http://schemas.openxmlformats.org/wordprocessingml/2006/main" xmlns:w14="http://schemas.microsoft.com/office/word/2010/wordml" xmlns:w15="http://schemas.microsoft.com/office/word/2012/wordml" xmlns:wpg="http://schemas.microsoft.com/office/word/2010/wordprocessingGroup" xmlns:wpi="http://schemas.microsoft.com/office/word/2010/wordprocessingInk" xmlns:wne="http://schemas.microsoft.com/office/word/2006/wordml" xmlns:wps="http://schemas.microsoft.com/office/word/2010/wordprocessingShape" mc:Ignorable="w14 w15 wp14">
   <w:abstractNum w:abstractNumId="0" w15:restartNumberingAfterBreak="0">
     <w:nsid w:val="0C821B63"/>
     <w:multiLevelType w:val="hybridMultilevel"/>
@@ -5626,7 +5582,7 @@
 </file>
 
 <file path=word/styles.xml><?xml version="1.0" encoding="utf-8"?>
-<w:styles xmlns:mc="http://schemas.openxmlformats.org/markup-compatibility/2006" xmlns:r="http://schemas.openxmlformats.org/officeDocument/2006/relationships" xmlns:w="http://schemas.openxmlformats.org/wordprocessingml/2006/main" xmlns:w14="http://schemas.microsoft.com/office/word/2010/wordml" xmlns:w15="http://schemas.microsoft.com/office/word/2012/wordml" xmlns:w16cex="http://schemas.microsoft.com/office/word/2018/wordml/cex" xmlns:w16cid="http://schemas.microsoft.com/office/word/2016/wordml/cid" xmlns:w16="http://schemas.microsoft.com/office/word/2018/wordml" xmlns:w16sdtdh="http://schemas.microsoft.com/office/word/2020/wordml/sdtdatahash" xmlns:w16se="http://schemas.microsoft.com/office/word/2015/wordml/symex" mc:Ignorable="w14 w15 w16se w16cid w16 w16cex w16sdtdh">
+<w:styles xmlns:mc="http://schemas.openxmlformats.org/markup-compatibility/2006" xmlns:r="http://schemas.openxmlformats.org/officeDocument/2006/relationships" xmlns:w="http://schemas.openxmlformats.org/wordprocessingml/2006/main" xmlns:w14="http://schemas.microsoft.com/office/word/2010/wordml" xmlns:w15="http://schemas.microsoft.com/office/word/2012/wordml" mc:Ignorable="w14 w15">
   <w:docDefaults>
     <w:rPrDefault>
       <w:rPr>
@@ -5642,7 +5598,7 @@
       </w:pPr>
     </w:pPrDefault>
   </w:docDefaults>
-  <w:latentStyles w:defLockedState="0" w:defUIPriority="99" w:defSemiHidden="0" w:defUnhideWhenUsed="0" w:defQFormat="0" w:count="376">
+  <w:latentStyles w:defLockedState="0" w:defUIPriority="99" w:defSemiHidden="0" w:defUnhideWhenUsed="0" w:defQFormat="0" w:count="371">
     <w:lsdException w:name="Normal" w:uiPriority="0" w:qFormat="1"/>
     <w:lsdException w:name="heading 1" w:uiPriority="9" w:qFormat="1"/>
     <w:lsdException w:name="heading 2" w:semiHidden="1" w:uiPriority="9" w:unhideWhenUsed="1" w:qFormat="1"/>
@@ -5797,7 +5753,7 @@
     <w:lsdException w:name="Table Web 2" w:semiHidden="1" w:unhideWhenUsed="1"/>
     <w:lsdException w:name="Table Web 3" w:semiHidden="1" w:unhideWhenUsed="1"/>
     <w:lsdException w:name="Balloon Text" w:semiHidden="1" w:unhideWhenUsed="1"/>
-    <w:lsdException w:name="Table Grid" w:semiHidden="1" w:uiPriority="59" w:unhideWhenUsed="1"/>
+    <w:lsdException w:name="Table Grid" w:uiPriority="59"/>
     <w:lsdException w:name="Table Theme" w:semiHidden="1" w:unhideWhenUsed="1"/>
     <w:lsdException w:name="Placeholder Text" w:semiHidden="1"/>
     <w:lsdException w:name="No Spacing" w:uiPriority="1" w:qFormat="1"/>
@@ -6014,11 +5970,6 @@
     <w:lsdException w:name="List Table 5 Dark Accent 6" w:uiPriority="50"/>
     <w:lsdException w:name="List Table 6 Colorful Accent 6" w:uiPriority="51"/>
     <w:lsdException w:name="List Table 7 Colorful Accent 6" w:uiPriority="52"/>
-    <w:lsdException w:name="Mention" w:semiHidden="1" w:unhideWhenUsed="1"/>
-    <w:lsdException w:name="Smart Hyperlink" w:semiHidden="1" w:unhideWhenUsed="1"/>
-    <w:lsdException w:name="Hashtag" w:semiHidden="1" w:unhideWhenUsed="1"/>
-    <w:lsdException w:name="Unresolved Mention" w:semiHidden="1" w:unhideWhenUsed="1"/>
-    <w:lsdException w:name="Smart Link" w:semiHidden="1" w:unhideWhenUsed="1"/>
   </w:latentStyles>
   <w:style w:type="paragraph" w:default="1" w:styleId="Normal">
     <w:name w:val="Normal"/>
@@ -6627,7 +6578,7 @@
 </file>
 
 <file path=customXml/itemProps1.xml><?xml version="1.0" encoding="utf-8"?>
-<ds:datastoreItem xmlns:ds="http://schemas.openxmlformats.org/officeDocument/2006/customXml" ds:itemID="{54D4733D-63CF-4133-9951-EF9AE8003717}">
+<ds:datastoreItem xmlns:ds="http://schemas.openxmlformats.org/officeDocument/2006/customXml" ds:itemID="{481EA263-6CC7-464B-9F3C-BD9D63FF85F6}">
   <ds:schemaRefs>
     <ds:schemaRef ds:uri="http://schemas.openxmlformats.org/officeDocument/2006/bibliography"/>
   </ds:schemaRefs>

</xml_diff>